<commit_message>
Minor update on system test
</commit_message>
<xml_diff>
--- a/SystemTestPlan/System Test Plan.docx
+++ b/SystemTestPlan/System Test Plan.docx
@@ -5,7 +5,6 @@
     <w:p>
       <w:pPr>
         <w:rPr>
-          <w:rFonts w:hint="eastAsia"/>
           <w:b/>
           <w:sz w:val="24"/>
         </w:rPr>
@@ -21,7 +20,6 @@
     <w:p>
       <w:pPr>
         <w:rPr>
-          <w:rFonts w:hint="eastAsia"/>
           <w:lang w:eastAsia="ko-KR"/>
         </w:rPr>
       </w:pPr>
@@ -36,15 +34,56 @@
         <w:rPr>
           <w:lang w:eastAsia="ko-KR"/>
         </w:rPr>
-        <w:t>behavior when creating the system. This means that some elements of system functionality only become obvious when you actually put the components together. Thus our system testing focuses on testing the interactions between the components and objects that</w:t>
-      </w:r>
-      <w:bookmarkStart w:id="0" w:name="_GoBack"/>
-      <w:bookmarkEnd w:id="0"/>
+        <w:t xml:space="preserve">behavior when creating the system. </w:t>
+      </w:r>
+      <w:r>
+        <w:rPr>
+          <w:rFonts w:hint="eastAsia"/>
+          <w:lang w:eastAsia="ko-KR"/>
+        </w:rPr>
+        <w:t xml:space="preserve">In other words, </w:t>
+      </w:r>
       <w:r>
         <w:rPr>
           <w:lang w:eastAsia="ko-KR"/>
         </w:rPr>
-        <w:t xml:space="preserve"> make up the system and </w:t>
+        <w:t>some elements of system functionality only become</w:t>
+      </w:r>
+      <w:r>
+        <w:rPr>
+          <w:lang w:eastAsia="ko-KR"/>
+        </w:rPr>
+        <w:t>s</w:t>
+      </w:r>
+      <w:r>
+        <w:rPr>
+          <w:lang w:eastAsia="ko-KR"/>
+        </w:rPr>
+        <w:t xml:space="preserve"> obvious when you actually put the components together. Thus our system testing </w:t>
+      </w:r>
+      <w:r>
+        <w:rPr>
+          <w:lang w:eastAsia="ko-KR"/>
+        </w:rPr>
+        <w:t xml:space="preserve">mainly </w:t>
+      </w:r>
+      <w:r>
+        <w:rPr>
+          <w:lang w:eastAsia="ko-KR"/>
+        </w:rPr>
+        <w:t xml:space="preserve">focuses on testing the interactions between the components and objects that </w:t>
+      </w:r>
+      <w:r>
+        <w:rPr>
+          <w:lang w:eastAsia="ko-KR"/>
+        </w:rPr>
+        <w:t>form</w:t>
+      </w:r>
+      <w:r>
+        <w:rPr>
+          <w:lang w:eastAsia="ko-KR"/>
+        </w:rPr>
+        <w:t xml:space="preserve"> the system and </w:t>
       </w:r>
       <w:r>
         <w:rPr>
@@ -62,8 +101,28 @@
         <w:rPr>
           <w:lang w:eastAsia="ko-KR"/>
         </w:rPr>
-        <w:t xml:space="preserve">Moreover, all system functions that can be accessed through the interface should be tested with correct and incorrect input to all functions. </w:t>
-      </w:r>
+        <w:t>Furthermore</w:t>
+      </w:r>
+      <w:r>
+        <w:rPr>
+          <w:lang w:eastAsia="ko-KR"/>
+        </w:rPr>
+        <w:t>, all system functions that can be accessed through the interface should be tested with correct and incorrect input to all functions</w:t>
+      </w:r>
+      <w:r>
+        <w:rPr>
+          <w:lang w:eastAsia="ko-KR"/>
+        </w:rPr>
+        <w:t xml:space="preserve"> to examine correct output</w:t>
+      </w:r>
+      <w:r>
+        <w:rPr>
+          <w:lang w:eastAsia="ko-KR"/>
+        </w:rPr>
+        <w:t xml:space="preserve">. </w:t>
+      </w:r>
+      <w:bookmarkStart w:id="0" w:name="_GoBack"/>
+      <w:bookmarkEnd w:id="0"/>
     </w:p>
     <w:p>
       <w:r>
@@ -438,6 +497,7 @@
         </w:numPr>
       </w:pPr>
       <w:r>
+        <w:lastRenderedPageBreak/>
         <w:t xml:space="preserve">Add a song to the library with all the fields (title, duration, position in album, album, </w:t>
       </w:r>
       <w:proofErr w:type="gramStart"/>
@@ -454,7 +514,6 @@
         <w:pStyle w:val="ListParagraph"/>
       </w:pPr>
       <w:r>
-        <w:lastRenderedPageBreak/>
         <w:t>After pressing the “</w:t>
       </w:r>
       <w:proofErr w:type="spellStart"/>
@@ -951,6 +1010,7 @@
         </w:numPr>
       </w:pPr>
       <w:r>
+        <w:lastRenderedPageBreak/>
         <w:t>Add a song to an existing playlist (song and/or playlist are not specified)</w:t>
       </w:r>
     </w:p>
@@ -964,6 +1024,446 @@
       <w:proofErr w:type="spellStart"/>
       <w:r>
         <w:t>AddSongToPlaylist</w:t>
+      </w:r>
+      <w:proofErr w:type="spellEnd"/>
+      <w:r>
+        <w:t>” button, verify that:</w:t>
+      </w:r>
+    </w:p>
+    <w:p>
+      <w:pPr>
+        <w:pStyle w:val="ListParagraph"/>
+        <w:numPr>
+          <w:ilvl w:val="1"/>
+          <w:numId w:val="1"/>
+        </w:numPr>
+      </w:pPr>
+      <w:r>
+        <w:t>In the application: The correct error message is shown.</w:t>
+      </w:r>
+    </w:p>
+    <w:p>
+      <w:pPr>
+        <w:pStyle w:val="ListParagraph"/>
+        <w:numPr>
+          <w:ilvl w:val="1"/>
+          <w:numId w:val="1"/>
+        </w:numPr>
+      </w:pPr>
+      <w:r>
+        <w:t>In the persistence file: The specified song’s ID does not appear within the specified playlist.</w:t>
+      </w:r>
+    </w:p>
+    <w:p>
+      <w:pPr>
+        <w:pStyle w:val="ListParagraph"/>
+        <w:ind w:left="1440"/>
+      </w:pPr>
+    </w:p>
+    <w:p>
+      <w:pPr>
+        <w:pStyle w:val="ListParagraph"/>
+        <w:numPr>
+          <w:ilvl w:val="0"/>
+          <w:numId w:val="1"/>
+        </w:numPr>
+      </w:pPr>
+      <w:r>
+        <w:t>Assign a song to an existing location (both song and location are specified)</w:t>
+      </w:r>
+    </w:p>
+    <w:p>
+      <w:pPr>
+        <w:pStyle w:val="ListParagraph"/>
+      </w:pPr>
+      <w:r>
+        <w:t>After pressing the “</w:t>
+      </w:r>
+      <w:proofErr w:type="spellStart"/>
+      <w:r>
+        <w:t>AssignSongToLocation</w:t>
+      </w:r>
+      <w:proofErr w:type="spellEnd"/>
+      <w:r>
+        <w:t>” button, verify that:</w:t>
+      </w:r>
+    </w:p>
+    <w:p>
+      <w:pPr>
+        <w:pStyle w:val="ListParagraph"/>
+        <w:numPr>
+          <w:ilvl w:val="1"/>
+          <w:numId w:val="1"/>
+        </w:numPr>
+      </w:pPr>
+      <w:r>
+        <w:t>In the persistence file: The specified song’s ID appears within the specified location.</w:t>
+      </w:r>
+    </w:p>
+    <w:p>
+      <w:pPr>
+        <w:pStyle w:val="ListParagraph"/>
+      </w:pPr>
+    </w:p>
+    <w:p>
+      <w:pPr>
+        <w:pStyle w:val="ListParagraph"/>
+        <w:numPr>
+          <w:ilvl w:val="0"/>
+          <w:numId w:val="1"/>
+        </w:numPr>
+      </w:pPr>
+      <w:r>
+        <w:t>Assign a song to an existing location</w:t>
+      </w:r>
+      <w:r>
+        <w:t xml:space="preserve"> (song and/or location are not specified)</w:t>
+      </w:r>
+    </w:p>
+    <w:p>
+      <w:pPr>
+        <w:pStyle w:val="ListParagraph"/>
+      </w:pPr>
+      <w:r>
+        <w:t>After pressing the “</w:t>
+      </w:r>
+      <w:proofErr w:type="spellStart"/>
+      <w:r>
+        <w:t>AssignSongToLocation</w:t>
+      </w:r>
+      <w:proofErr w:type="spellEnd"/>
+      <w:r>
+        <w:t>” button, verify that:</w:t>
+      </w:r>
+    </w:p>
+    <w:p>
+      <w:pPr>
+        <w:pStyle w:val="ListParagraph"/>
+        <w:numPr>
+          <w:ilvl w:val="1"/>
+          <w:numId w:val="1"/>
+        </w:numPr>
+      </w:pPr>
+      <w:r>
+        <w:t>In the application: The correct error message is shown.</w:t>
+      </w:r>
+    </w:p>
+    <w:p>
+      <w:pPr>
+        <w:pStyle w:val="ListParagraph"/>
+        <w:numPr>
+          <w:ilvl w:val="1"/>
+          <w:numId w:val="1"/>
+        </w:numPr>
+      </w:pPr>
+      <w:r>
+        <w:t>In the persistence file: The specified song’s ID does not appear within the specified playlist.</w:t>
+      </w:r>
+    </w:p>
+    <w:p>
+      <w:pPr>
+        <w:pStyle w:val="ListParagraph"/>
+      </w:pPr>
+    </w:p>
+    <w:p>
+      <w:pPr>
+        <w:pStyle w:val="ListParagraph"/>
+      </w:pPr>
+    </w:p>
+    <w:p>
+      <w:pPr>
+        <w:pStyle w:val="ListParagraph"/>
+        <w:numPr>
+          <w:ilvl w:val="0"/>
+          <w:numId w:val="1"/>
+        </w:numPr>
+      </w:pPr>
+      <w:r>
+        <w:t>Assign a</w:t>
+      </w:r>
+      <w:r>
+        <w:t>n</w:t>
+      </w:r>
+      <w:r>
+        <w:t xml:space="preserve"> album to an existing location (both album and location are specified)</w:t>
+      </w:r>
+    </w:p>
+    <w:p>
+      <w:pPr>
+        <w:pStyle w:val="ListParagraph"/>
+      </w:pPr>
+      <w:r>
+        <w:t>After pressing the “</w:t>
+      </w:r>
+      <w:proofErr w:type="spellStart"/>
+      <w:r>
+        <w:t>AssignAlbumToLocation</w:t>
+      </w:r>
+      <w:proofErr w:type="spellEnd"/>
+      <w:r>
+        <w:t>” button, verify that:</w:t>
+      </w:r>
+    </w:p>
+    <w:p>
+      <w:pPr>
+        <w:pStyle w:val="ListParagraph"/>
+        <w:numPr>
+          <w:ilvl w:val="1"/>
+          <w:numId w:val="1"/>
+        </w:numPr>
+      </w:pPr>
+      <w:r>
+        <w:t>In the persistence file: The specified album’s ID appears within the specified location.</w:t>
+      </w:r>
+    </w:p>
+    <w:p>
+      <w:pPr>
+        <w:pStyle w:val="ListParagraph"/>
+      </w:pPr>
+    </w:p>
+    <w:p>
+      <w:pPr>
+        <w:pStyle w:val="ListParagraph"/>
+        <w:numPr>
+          <w:ilvl w:val="0"/>
+          <w:numId w:val="1"/>
+        </w:numPr>
+      </w:pPr>
+      <w:r>
+        <w:t>Assign a</w:t>
+      </w:r>
+      <w:r>
+        <w:t>n</w:t>
+      </w:r>
+      <w:r>
+        <w:t xml:space="preserve"> album to an existing location (album and/or location are not specified)</w:t>
+      </w:r>
+    </w:p>
+    <w:p>
+      <w:pPr>
+        <w:pStyle w:val="ListParagraph"/>
+      </w:pPr>
+      <w:r>
+        <w:t>After pressing the “</w:t>
+      </w:r>
+      <w:proofErr w:type="spellStart"/>
+      <w:r>
+        <w:t>AssignAlbumToLocation</w:t>
+      </w:r>
+      <w:proofErr w:type="spellEnd"/>
+      <w:r>
+        <w:t>” button, verify that:</w:t>
+      </w:r>
+    </w:p>
+    <w:p>
+      <w:pPr>
+        <w:pStyle w:val="ListParagraph"/>
+        <w:numPr>
+          <w:ilvl w:val="1"/>
+          <w:numId w:val="1"/>
+        </w:numPr>
+      </w:pPr>
+      <w:r>
+        <w:t>In the application: The correct error message is shown.</w:t>
+      </w:r>
+    </w:p>
+    <w:p>
+      <w:pPr>
+        <w:pStyle w:val="ListParagraph"/>
+        <w:numPr>
+          <w:ilvl w:val="1"/>
+          <w:numId w:val="1"/>
+        </w:numPr>
+      </w:pPr>
+      <w:r>
+        <w:t>In the persistence file: The specified album’s ID does not appear within the specified playlist.</w:t>
+      </w:r>
+    </w:p>
+    <w:p>
+      <w:pPr>
+        <w:pStyle w:val="ListParagraph"/>
+        <w:ind w:left="1440"/>
+      </w:pPr>
+    </w:p>
+    <w:p>
+      <w:pPr>
+        <w:pStyle w:val="ListParagraph"/>
+        <w:numPr>
+          <w:ilvl w:val="0"/>
+          <w:numId w:val="1"/>
+        </w:numPr>
+      </w:pPr>
+      <w:r>
+        <w:t>Assign a playlist to an existing location (both playlist and location are specified)</w:t>
+      </w:r>
+    </w:p>
+    <w:p>
+      <w:pPr>
+        <w:pStyle w:val="ListParagraph"/>
+      </w:pPr>
+      <w:r>
+        <w:t>After pressing the “</w:t>
+      </w:r>
+      <w:proofErr w:type="spellStart"/>
+      <w:r>
+        <w:t>AssignPlaylistToLocation</w:t>
+      </w:r>
+      <w:proofErr w:type="spellEnd"/>
+      <w:r>
+        <w:t>” button, verify that:</w:t>
+      </w:r>
+    </w:p>
+    <w:p>
+      <w:pPr>
+        <w:pStyle w:val="ListParagraph"/>
+        <w:numPr>
+          <w:ilvl w:val="1"/>
+          <w:numId w:val="1"/>
+        </w:numPr>
+      </w:pPr>
+      <w:r>
+        <w:t>In the persistence file: The specified playlist’s ID appears within the specified location.</w:t>
+      </w:r>
+    </w:p>
+    <w:p>
+      <w:pPr>
+        <w:pStyle w:val="ListParagraph"/>
+      </w:pPr>
+    </w:p>
+    <w:p>
+      <w:pPr>
+        <w:pStyle w:val="ListParagraph"/>
+        <w:numPr>
+          <w:ilvl w:val="0"/>
+          <w:numId w:val="1"/>
+        </w:numPr>
+      </w:pPr>
+      <w:r>
+        <w:t>Assign a playlist to an existing location (playlist and/or location are not specified)</w:t>
+      </w:r>
+    </w:p>
+    <w:p>
+      <w:pPr>
+        <w:pStyle w:val="ListParagraph"/>
+      </w:pPr>
+      <w:r>
+        <w:t>After pressing the “</w:t>
+      </w:r>
+      <w:proofErr w:type="spellStart"/>
+      <w:r>
+        <w:t>AssignPlaylistToLocation</w:t>
+      </w:r>
+      <w:proofErr w:type="spellEnd"/>
+      <w:r>
+        <w:t>” button, verify that:</w:t>
+      </w:r>
+    </w:p>
+    <w:p>
+      <w:pPr>
+        <w:pStyle w:val="ListParagraph"/>
+        <w:numPr>
+          <w:ilvl w:val="1"/>
+          <w:numId w:val="1"/>
+        </w:numPr>
+      </w:pPr>
+      <w:r>
+        <w:t>In the application: The correct error message is shown.</w:t>
+      </w:r>
+    </w:p>
+    <w:p>
+      <w:pPr>
+        <w:pStyle w:val="ListParagraph"/>
+        <w:numPr>
+          <w:ilvl w:val="1"/>
+          <w:numId w:val="1"/>
+        </w:numPr>
+      </w:pPr>
+      <w:r>
+        <w:t>In the persistence file: The specified playlist’s ID does not appear within the specified playlist.</w:t>
+      </w:r>
+    </w:p>
+    <w:p>
+      <w:pPr>
+        <w:pStyle w:val="ListParagraph"/>
+        <w:ind w:left="1440"/>
+      </w:pPr>
+    </w:p>
+    <w:p>
+      <w:pPr>
+        <w:pStyle w:val="ListParagraph"/>
+        <w:numPr>
+          <w:ilvl w:val="0"/>
+          <w:numId w:val="1"/>
+        </w:numPr>
+      </w:pPr>
+      <w:r>
+        <w:t>Clear previously assigned songs/albums/playlist from all locations</w:t>
+      </w:r>
+      <w:r>
+        <w:t xml:space="preserve"> (location specified)</w:t>
+      </w:r>
+    </w:p>
+    <w:p>
+      <w:pPr>
+        <w:pStyle w:val="ListParagraph"/>
+      </w:pPr>
+      <w:r>
+        <w:t>After pressing the “</w:t>
+      </w:r>
+      <w:proofErr w:type="spellStart"/>
+      <w:r>
+        <w:t>ClearAllLocations</w:t>
+      </w:r>
+      <w:proofErr w:type="spellEnd"/>
+      <w:r>
+        <w:t>” button, verify that:</w:t>
+      </w:r>
+    </w:p>
+    <w:p>
+      <w:pPr>
+        <w:pStyle w:val="ListParagraph"/>
+        <w:numPr>
+          <w:ilvl w:val="1"/>
+          <w:numId w:val="1"/>
+        </w:numPr>
+      </w:pPr>
+      <w:r>
+        <w:t>In the persistence</w:t>
+      </w:r>
+      <w:r>
+        <w:t xml:space="preserve"> file</w:t>
+      </w:r>
+      <w:r>
+        <w:t>: The specified locations do not have any song, album or playlist assigned (there is no IDs inside of the locations).</w:t>
+      </w:r>
+    </w:p>
+    <w:p>
+      <w:pPr>
+        <w:pStyle w:val="ListParagraph"/>
+      </w:pPr>
+    </w:p>
+    <w:p>
+      <w:pPr>
+        <w:pStyle w:val="ListParagraph"/>
+        <w:numPr>
+          <w:ilvl w:val="0"/>
+          <w:numId w:val="1"/>
+        </w:numPr>
+      </w:pPr>
+      <w:r>
+        <w:t>Clear previously assigned songs/albums/playlist from all locations (location not specified)</w:t>
+      </w:r>
+    </w:p>
+    <w:p>
+      <w:pPr>
+        <w:pStyle w:val="ListParagraph"/>
+      </w:pPr>
+      <w:r>
+        <w:t>After pressing the “</w:t>
+      </w:r>
+      <w:proofErr w:type="spellStart"/>
+      <w:r>
+        <w:t>ClearAllLocations</w:t>
       </w:r>
       <w:proofErr w:type="spellEnd"/>
       <w:r>
@@ -992,447 +1492,6 @@
         </w:numPr>
       </w:pPr>
       <w:r>
-        <w:t>In the persistence file: The specified song’s ID does not appear within the specified playlist.</w:t>
-      </w:r>
-    </w:p>
-    <w:p>
-      <w:pPr>
-        <w:pStyle w:val="ListParagraph"/>
-        <w:ind w:left="1440"/>
-      </w:pPr>
-    </w:p>
-    <w:p>
-      <w:pPr>
-        <w:pStyle w:val="ListParagraph"/>
-        <w:numPr>
-          <w:ilvl w:val="0"/>
-          <w:numId w:val="1"/>
-        </w:numPr>
-      </w:pPr>
-      <w:r>
-        <w:t>Assign a song to an existing location (both song and location are specified)</w:t>
-      </w:r>
-    </w:p>
-    <w:p>
-      <w:pPr>
-        <w:pStyle w:val="ListParagraph"/>
-      </w:pPr>
-      <w:r>
-        <w:t>After pressing the “</w:t>
-      </w:r>
-      <w:proofErr w:type="spellStart"/>
-      <w:r>
-        <w:t>AssignSongToLocation</w:t>
-      </w:r>
-      <w:proofErr w:type="spellEnd"/>
-      <w:r>
-        <w:t>” button, verify that:</w:t>
-      </w:r>
-    </w:p>
-    <w:p>
-      <w:pPr>
-        <w:pStyle w:val="ListParagraph"/>
-        <w:numPr>
-          <w:ilvl w:val="1"/>
-          <w:numId w:val="1"/>
-        </w:numPr>
-      </w:pPr>
-      <w:r>
-        <w:t>In the persistence file: The specified song’s ID appears within the specified location.</w:t>
-      </w:r>
-    </w:p>
-    <w:p>
-      <w:pPr>
-        <w:pStyle w:val="ListParagraph"/>
-      </w:pPr>
-    </w:p>
-    <w:p>
-      <w:pPr>
-        <w:pStyle w:val="ListParagraph"/>
-        <w:numPr>
-          <w:ilvl w:val="0"/>
-          <w:numId w:val="1"/>
-        </w:numPr>
-      </w:pPr>
-      <w:r>
-        <w:t>Assign a song to an existing location</w:t>
-      </w:r>
-      <w:r>
-        <w:t xml:space="preserve"> (song and/or location are not specified)</w:t>
-      </w:r>
-    </w:p>
-    <w:p>
-      <w:pPr>
-        <w:pStyle w:val="ListParagraph"/>
-      </w:pPr>
-      <w:r>
-        <w:t>After pressing the “</w:t>
-      </w:r>
-      <w:proofErr w:type="spellStart"/>
-      <w:r>
-        <w:t>AssignSongToLocation</w:t>
-      </w:r>
-      <w:proofErr w:type="spellEnd"/>
-      <w:r>
-        <w:t>” button, verify that:</w:t>
-      </w:r>
-    </w:p>
-    <w:p>
-      <w:pPr>
-        <w:pStyle w:val="ListParagraph"/>
-        <w:numPr>
-          <w:ilvl w:val="1"/>
-          <w:numId w:val="1"/>
-        </w:numPr>
-      </w:pPr>
-      <w:r>
-        <w:t>In the application: The correct error message is shown.</w:t>
-      </w:r>
-    </w:p>
-    <w:p>
-      <w:pPr>
-        <w:pStyle w:val="ListParagraph"/>
-        <w:numPr>
-          <w:ilvl w:val="1"/>
-          <w:numId w:val="1"/>
-        </w:numPr>
-      </w:pPr>
-      <w:r>
-        <w:t>In the persistence file: The specified song’s ID does not appear within the specified playlist.</w:t>
-      </w:r>
-    </w:p>
-    <w:p>
-      <w:pPr>
-        <w:pStyle w:val="ListParagraph"/>
-      </w:pPr>
-    </w:p>
-    <w:p>
-      <w:pPr>
-        <w:pStyle w:val="ListParagraph"/>
-      </w:pPr>
-    </w:p>
-    <w:p>
-      <w:pPr>
-        <w:pStyle w:val="ListParagraph"/>
-        <w:numPr>
-          <w:ilvl w:val="0"/>
-          <w:numId w:val="1"/>
-        </w:numPr>
-      </w:pPr>
-      <w:r>
-        <w:t>Assign a</w:t>
-      </w:r>
-      <w:r>
-        <w:t>n</w:t>
-      </w:r>
-      <w:r>
-        <w:t xml:space="preserve"> album to an existing location (both album and location are specified)</w:t>
-      </w:r>
-    </w:p>
-    <w:p>
-      <w:pPr>
-        <w:pStyle w:val="ListParagraph"/>
-      </w:pPr>
-      <w:r>
-        <w:t>After pressing the “</w:t>
-      </w:r>
-      <w:proofErr w:type="spellStart"/>
-      <w:r>
-        <w:t>AssignAlbumToLocation</w:t>
-      </w:r>
-      <w:proofErr w:type="spellEnd"/>
-      <w:r>
-        <w:t>” button, verify that:</w:t>
-      </w:r>
-    </w:p>
-    <w:p>
-      <w:pPr>
-        <w:pStyle w:val="ListParagraph"/>
-        <w:numPr>
-          <w:ilvl w:val="1"/>
-          <w:numId w:val="1"/>
-        </w:numPr>
-      </w:pPr>
-      <w:r>
-        <w:t>In the persistence file: The specified album’s ID appears within the specified location.</w:t>
-      </w:r>
-    </w:p>
-    <w:p>
-      <w:pPr>
-        <w:pStyle w:val="ListParagraph"/>
-      </w:pPr>
-    </w:p>
-    <w:p>
-      <w:pPr>
-        <w:pStyle w:val="ListParagraph"/>
-        <w:numPr>
-          <w:ilvl w:val="0"/>
-          <w:numId w:val="1"/>
-        </w:numPr>
-      </w:pPr>
-      <w:r>
-        <w:t>Assign a</w:t>
-      </w:r>
-      <w:r>
-        <w:t>n</w:t>
-      </w:r>
-      <w:r>
-        <w:t xml:space="preserve"> album to an existing location (album and/or location are not specified)</w:t>
-      </w:r>
-    </w:p>
-    <w:p>
-      <w:pPr>
-        <w:pStyle w:val="ListParagraph"/>
-      </w:pPr>
-      <w:r>
-        <w:t>After pressing the “</w:t>
-      </w:r>
-      <w:proofErr w:type="spellStart"/>
-      <w:r>
-        <w:t>AssignAlbumToLocation</w:t>
-      </w:r>
-      <w:proofErr w:type="spellEnd"/>
-      <w:r>
-        <w:t>” button, verify that:</w:t>
-      </w:r>
-    </w:p>
-    <w:p>
-      <w:pPr>
-        <w:pStyle w:val="ListParagraph"/>
-        <w:numPr>
-          <w:ilvl w:val="1"/>
-          <w:numId w:val="1"/>
-        </w:numPr>
-      </w:pPr>
-      <w:r>
-        <w:t>In the application: The correct error message is shown.</w:t>
-      </w:r>
-    </w:p>
-    <w:p>
-      <w:pPr>
-        <w:pStyle w:val="ListParagraph"/>
-        <w:numPr>
-          <w:ilvl w:val="1"/>
-          <w:numId w:val="1"/>
-        </w:numPr>
-      </w:pPr>
-      <w:r>
-        <w:t>In the persistence file: The specified album’s ID does not appear within the specified playlist.</w:t>
-      </w:r>
-    </w:p>
-    <w:p>
-      <w:pPr>
-        <w:pStyle w:val="ListParagraph"/>
-        <w:ind w:left="1440"/>
-      </w:pPr>
-    </w:p>
-    <w:p>
-      <w:pPr>
-        <w:pStyle w:val="ListParagraph"/>
-        <w:numPr>
-          <w:ilvl w:val="0"/>
-          <w:numId w:val="1"/>
-        </w:numPr>
-      </w:pPr>
-      <w:r>
-        <w:t>Assign a playlist to an existing location (both playlist and location are specified)</w:t>
-      </w:r>
-    </w:p>
-    <w:p>
-      <w:pPr>
-        <w:pStyle w:val="ListParagraph"/>
-      </w:pPr>
-      <w:r>
-        <w:t>After pressing the “</w:t>
-      </w:r>
-      <w:proofErr w:type="spellStart"/>
-      <w:r>
-        <w:t>AssignPlaylistToLocation</w:t>
-      </w:r>
-      <w:proofErr w:type="spellEnd"/>
-      <w:r>
-        <w:t>” button, verify that:</w:t>
-      </w:r>
-    </w:p>
-    <w:p>
-      <w:pPr>
-        <w:pStyle w:val="ListParagraph"/>
-        <w:numPr>
-          <w:ilvl w:val="1"/>
-          <w:numId w:val="1"/>
-        </w:numPr>
-      </w:pPr>
-      <w:r>
-        <w:t>In the persistence file: The specified playlist’s ID appears within the specified location.</w:t>
-      </w:r>
-    </w:p>
-    <w:p>
-      <w:pPr>
-        <w:pStyle w:val="ListParagraph"/>
-      </w:pPr>
-    </w:p>
-    <w:p>
-      <w:pPr>
-        <w:pStyle w:val="ListParagraph"/>
-        <w:numPr>
-          <w:ilvl w:val="0"/>
-          <w:numId w:val="1"/>
-        </w:numPr>
-      </w:pPr>
-      <w:r>
-        <w:t>Assign a playlist to an existing location (playlist and/or location are not specified)</w:t>
-      </w:r>
-    </w:p>
-    <w:p>
-      <w:pPr>
-        <w:pStyle w:val="ListParagraph"/>
-      </w:pPr>
-      <w:r>
-        <w:t>After pressing the “</w:t>
-      </w:r>
-      <w:proofErr w:type="spellStart"/>
-      <w:r>
-        <w:t>AssignPlaylistToLocation</w:t>
-      </w:r>
-      <w:proofErr w:type="spellEnd"/>
-      <w:r>
-        <w:t>” button, verify that:</w:t>
-      </w:r>
-    </w:p>
-    <w:p>
-      <w:pPr>
-        <w:pStyle w:val="ListParagraph"/>
-        <w:numPr>
-          <w:ilvl w:val="1"/>
-          <w:numId w:val="1"/>
-        </w:numPr>
-      </w:pPr>
-      <w:r>
-        <w:t>In the application: The correct error message is shown.</w:t>
-      </w:r>
-    </w:p>
-    <w:p>
-      <w:pPr>
-        <w:pStyle w:val="ListParagraph"/>
-        <w:numPr>
-          <w:ilvl w:val="1"/>
-          <w:numId w:val="1"/>
-        </w:numPr>
-      </w:pPr>
-      <w:r>
-        <w:t>In the persistence file: The specified playlist’s ID does not appear within the specified playlist.</w:t>
-      </w:r>
-    </w:p>
-    <w:p>
-      <w:pPr>
-        <w:pStyle w:val="ListParagraph"/>
-        <w:ind w:left="1440"/>
-      </w:pPr>
-    </w:p>
-    <w:p>
-      <w:pPr>
-        <w:pStyle w:val="ListParagraph"/>
-        <w:numPr>
-          <w:ilvl w:val="0"/>
-          <w:numId w:val="1"/>
-        </w:numPr>
-      </w:pPr>
-      <w:r>
-        <w:t>Clear previously assigned songs/albums/playlist from all locations</w:t>
-      </w:r>
-      <w:r>
-        <w:t xml:space="preserve"> (location specified)</w:t>
-      </w:r>
-    </w:p>
-    <w:p>
-      <w:pPr>
-        <w:pStyle w:val="ListParagraph"/>
-      </w:pPr>
-      <w:r>
-        <w:t>After pressing the “</w:t>
-      </w:r>
-      <w:proofErr w:type="spellStart"/>
-      <w:r>
-        <w:t>ClearAllLocations</w:t>
-      </w:r>
-      <w:proofErr w:type="spellEnd"/>
-      <w:r>
-        <w:t>” button, verify that:</w:t>
-      </w:r>
-    </w:p>
-    <w:p>
-      <w:pPr>
-        <w:pStyle w:val="ListParagraph"/>
-        <w:numPr>
-          <w:ilvl w:val="1"/>
-          <w:numId w:val="1"/>
-        </w:numPr>
-      </w:pPr>
-      <w:r>
-        <w:t>In the persistence</w:t>
-      </w:r>
-      <w:r>
-        <w:t xml:space="preserve"> file</w:t>
-      </w:r>
-      <w:r>
-        <w:t>: The specified locations do not have any song, album or playlist assigned (there is no IDs inside of the locations).</w:t>
-      </w:r>
-    </w:p>
-    <w:p>
-      <w:pPr>
-        <w:pStyle w:val="ListParagraph"/>
-      </w:pPr>
-    </w:p>
-    <w:p>
-      <w:pPr>
-        <w:pStyle w:val="ListParagraph"/>
-        <w:numPr>
-          <w:ilvl w:val="0"/>
-          <w:numId w:val="1"/>
-        </w:numPr>
-      </w:pPr>
-      <w:r>
-        <w:t>Clear previously assigned songs/albums/playlist from all locations (location not specified)</w:t>
-      </w:r>
-    </w:p>
-    <w:p>
-      <w:pPr>
-        <w:pStyle w:val="ListParagraph"/>
-      </w:pPr>
-      <w:r>
-        <w:t>After pressing the “</w:t>
-      </w:r>
-      <w:proofErr w:type="spellStart"/>
-      <w:r>
-        <w:t>ClearAllLocations</w:t>
-      </w:r>
-      <w:proofErr w:type="spellEnd"/>
-      <w:r>
-        <w:t>” button, verify that:</w:t>
-      </w:r>
-    </w:p>
-    <w:p>
-      <w:pPr>
-        <w:pStyle w:val="ListParagraph"/>
-        <w:numPr>
-          <w:ilvl w:val="1"/>
-          <w:numId w:val="1"/>
-        </w:numPr>
-      </w:pPr>
-      <w:r>
-        <w:t>In the application: The correct error message is shown.</w:t>
-      </w:r>
-    </w:p>
-    <w:p>
-      <w:pPr>
-        <w:pStyle w:val="ListParagraph"/>
-        <w:numPr>
-          <w:ilvl w:val="1"/>
-          <w:numId w:val="1"/>
-        </w:numPr>
-      </w:pPr>
-      <w:r>
-        <w:lastRenderedPageBreak/>
         <w:t>In the persistence</w:t>
       </w:r>
       <w:r>

</xml_diff>

<commit_message>
updated system test plan
</commit_message>
<xml_diff>
--- a/SystemTestPlan/System Test Plan.docx
+++ b/SystemTestPlan/System Test Plan.docx
@@ -121,21 +121,106 @@
         </w:rPr>
         <w:t xml:space="preserve">. </w:t>
       </w:r>
+      <w:r>
+        <w:rPr>
+          <w:rFonts w:hint="eastAsia"/>
+          <w:lang w:eastAsia="ko-KR"/>
+        </w:rPr>
+        <w:t>I</w:t>
+      </w:r>
+      <w:r>
+        <w:rPr>
+          <w:lang w:eastAsia="ko-KR"/>
+        </w:rPr>
+        <w:t xml:space="preserve">n this </w:t>
+      </w:r>
+      <w:r>
+        <w:rPr>
+          <w:lang w:eastAsia="ko-KR"/>
+        </w:rPr>
+        <w:t>test,</w:t>
+      </w:r>
+      <w:r>
+        <w:rPr>
+          <w:lang w:eastAsia="ko-KR"/>
+        </w:rPr>
+        <w:t xml:space="preserve"> </w:t>
+      </w:r>
+      <w:r>
+        <w:rPr>
+          <w:lang w:eastAsia="ko-KR"/>
+        </w:rPr>
+        <w:t>there might be unexpected situations where system would fai</w:t>
+      </w:r>
+      <w:r>
+        <w:rPr>
+          <w:lang w:eastAsia="ko-KR"/>
+        </w:rPr>
+        <w:t xml:space="preserve">l, however, </w:t>
+      </w:r>
+      <w:r>
+        <w:rPr>
+          <w:lang w:eastAsia="ko-KR"/>
+        </w:rPr>
+        <w:t xml:space="preserve">our expectation is to </w:t>
+      </w:r>
+      <w:r>
+        <w:rPr>
+          <w:lang w:eastAsia="ko-KR"/>
+        </w:rPr>
+        <w:t>achieve</w:t>
+      </w:r>
+      <w:r>
+        <w:rPr>
+          <w:lang w:eastAsia="ko-KR"/>
+        </w:rPr>
+        <w:t xml:space="preserve"> 99</w:t>
+      </w:r>
+      <w:r>
+        <w:rPr>
+          <w:lang w:eastAsia="ko-KR"/>
+        </w:rPr>
+        <w:t xml:space="preserve"> </w:t>
+      </w:r>
+      <w:r>
+        <w:rPr>
+          <w:lang w:eastAsia="ko-KR"/>
+        </w:rPr>
+        <w:t>% test coverage since all the methods are being tested</w:t>
+      </w:r>
+      <w:r>
+        <w:rPr>
+          <w:lang w:eastAsia="ko-KR"/>
+        </w:rPr>
+        <w:t xml:space="preserve"> </w:t>
+      </w:r>
+      <w:r>
+        <w:rPr>
+          <w:lang w:eastAsia="ko-KR"/>
+        </w:rPr>
+        <w:t>thoroughly</w:t>
+      </w:r>
+      <w:r>
+        <w:rPr>
+          <w:lang w:eastAsia="ko-KR"/>
+        </w:rPr>
+        <w:t>.</w:t>
+      </w:r>
+    </w:p>
+    <w:p>
+      <w:r>
+        <w:t>Test Situations – Feature</w:t>
+      </w:r>
+      <w:r>
+        <w:t>s</w:t>
+      </w:r>
+      <w:r>
+        <w:t xml:space="preserve"> of the system to be manually tested</w:t>
+      </w:r>
       <w:bookmarkStart w:id="0" w:name="_GoBack"/>
       <w:bookmarkEnd w:id="0"/>
     </w:p>
     <w:p>
-      <w:r>
-        <w:t>Test Situations – Feature</w:t>
-      </w:r>
-      <w:r>
-        <w:t>s</w:t>
-      </w:r>
-      <w:r>
-        <w:t xml:space="preserve"> of the system to be manually tested</w:t>
-      </w:r>
-    </w:p>
-    <w:p>
       <w:pPr>
         <w:rPr>
           <w:u w:val="single"/>
@@ -1168,11 +1253,6 @@
     <w:p>
       <w:pPr>
         <w:pStyle w:val="ListParagraph"/>
-      </w:pPr>
-    </w:p>
-    <w:p>
-      <w:pPr>
-        <w:pStyle w:val="ListParagraph"/>
         <w:numPr>
           <w:ilvl w:val="0"/>
           <w:numId w:val="1"/>
@@ -1479,19 +1559,19 @@
         </w:numPr>
       </w:pPr>
       <w:r>
+        <w:t>In the application: The correct error message is shown.</w:t>
+      </w:r>
+    </w:p>
+    <w:p>
+      <w:pPr>
+        <w:pStyle w:val="ListParagraph"/>
+        <w:numPr>
+          <w:ilvl w:val="1"/>
+          <w:numId w:val="1"/>
+        </w:numPr>
+      </w:pPr>
+      <w:r>
         <w:lastRenderedPageBreak/>
-        <w:t>In the application: The correct error message is shown.</w:t>
-      </w:r>
-    </w:p>
-    <w:p>
-      <w:pPr>
-        <w:pStyle w:val="ListParagraph"/>
-        <w:numPr>
-          <w:ilvl w:val="1"/>
-          <w:numId w:val="1"/>
-        </w:numPr>
-      </w:pPr>
-      <w:r>
         <w:t>In the persistence</w:t>
       </w:r>
       <w:r>

</xml_diff>